<commit_message>
update CV for download button
</commit_message>
<xml_diff>
--- a/src/CV/CV_Artem.docx
+++ b/src/CV/CV_Artem.docx
@@ -665,6 +665,8 @@
         </w:rPr>
         <w:t>JUNIOR FRONT-end DEVELOPER</w:t>
       </w:r>
+      <w:bookmarkStart w:id="0" w:name="_GoBack"/>
+      <w:bookmarkEnd w:id="0"/>
     </w:p>
     <w:p>
       <w:pPr>
@@ -1482,20 +1484,7 @@
           <w:szCs w:val="18"/>
           <w:lang w:val="en-US"/>
         </w:rPr>
-        <w:t>Git</w:t>
-      </w:r>
-      <w:r>
-        <w:rPr>
-          <w:rFonts w:hint="default" w:ascii="Consolas" w:hAnsi="Consolas" w:cs="Consolas"/>
-          <w:b w:val="0"/>
-          <w:bCs/>
-          <w:color w:val="221F1F"/>
-          <w:w w:val="105"/>
-          <w:sz w:val="18"/>
-          <w:szCs w:val="18"/>
-          <w:lang w:val="en-US"/>
-        </w:rPr>
-        <w:tab/>
+        <w:t>Git, GitHub, Docker</w:t>
       </w:r>
     </w:p>
     <w:p>
@@ -3236,8 +3225,6 @@
           <w:lang w:val="en-US"/>
         </w:rPr>
       </w:pPr>
-      <w:bookmarkStart w:id="0" w:name="_GoBack"/>
-      <w:bookmarkEnd w:id="0"/>
     </w:p>
     <w:sectPr>
       <w:pgSz w:w="11906" w:h="16838"/>

</xml_diff>